<commit_message>
changed location and phone on ukrainian
</commit_message>
<xml_diff>
--- a/CV.docx
+++ b/CV.docx
@@ -106,6 +106,7 @@
           <w:lang w:val="en-US"/>
         </w:rPr>
       </w:pPr>
+      <w:proofErr w:type="spellStart"/>
       <w:r>
         <w:rPr>
           <w:rFonts w:ascii="Tahoma" w:hAnsi="Tahoma"/>
@@ -113,7 +114,72 @@
           <w:szCs w:val="28"/>
           <w:lang w:val="en-US"/>
         </w:rPr>
-        <w:t>Minsk, Minsk Province, Belarus</w:t>
+        <w:t>Kharkiv</w:t>
+      </w:r>
+      <w:proofErr w:type="spellEnd"/>
+      <w:r>
+        <w:rPr>
+          <w:rFonts w:ascii="Tahoma" w:hAnsi="Tahoma"/>
+          <w:sz w:val="28"/>
+          <w:szCs w:val="28"/>
+          <w:lang w:val="en-US"/>
+        </w:rPr>
+        <w:t xml:space="preserve">, </w:t>
+      </w:r>
+      <w:proofErr w:type="spellStart"/>
+      <w:r>
+        <w:rPr>
+          <w:rFonts w:ascii="Tahoma" w:hAnsi="Tahoma"/>
+          <w:sz w:val="28"/>
+          <w:szCs w:val="28"/>
+          <w:lang w:val="en-US"/>
+        </w:rPr>
+        <w:t>Kharkiv</w:t>
+      </w:r>
+      <w:proofErr w:type="spellEnd"/>
+      <w:r>
+        <w:rPr>
+          <w:rFonts w:ascii="Tahoma" w:hAnsi="Tahoma"/>
+          <w:sz w:val="28"/>
+          <w:szCs w:val="28"/>
+          <w:lang w:val="en-US"/>
+        </w:rPr>
+        <w:t xml:space="preserve"> </w:t>
+      </w:r>
+      <w:r>
+        <w:rPr>
+          <w:rFonts w:ascii="Tahoma" w:hAnsi="Tahoma"/>
+          <w:sz w:val="28"/>
+          <w:szCs w:val="28"/>
+          <w:lang w:val="en-US"/>
+        </w:rPr>
+        <w:t>Region</w:t>
+      </w:r>
+      <w:r>
+        <w:rPr>
+          <w:rFonts w:ascii="Tahoma" w:hAnsi="Tahoma"/>
+          <w:sz w:val="28"/>
+          <w:szCs w:val="28"/>
+          <w:lang w:val="en-US"/>
+        </w:rPr>
+        <w:t>,</w:t>
+      </w:r>
+      <w:r>
+        <w:rPr>
+          <w:rFonts w:ascii="Tahoma" w:hAnsi="Tahoma"/>
+          <w:sz w:val="28"/>
+          <w:szCs w:val="28"/>
+        </w:rPr>
+        <w:t xml:space="preserve"> </w:t>
+      </w:r>
+      <w:r>
+        <w:rPr>
+          <w:rFonts w:ascii="Tahoma" w:hAnsi="Tahoma"/>
+          <w:sz w:val="28"/>
+          <w:szCs w:val="28"/>
+          <w:lang w:val="en-US"/>
+        </w:rPr>
+        <w:t>Ukraine</w:t>
       </w:r>
     </w:p>
     <w:p>
@@ -275,8 +341,37 @@
           <w:szCs w:val="28"/>
           <w:lang w:val="en-US"/>
         </w:rPr>
-        <w:t>Phone: +375 29 842 49 50</w:t>
+        <w:t>Phone: +3</w:t>
       </w:r>
+      <w:r>
+        <w:rPr>
+          <w:rFonts w:ascii="Tahoma" w:hAnsi="Tahoma"/>
+          <w:sz w:val="28"/>
+          <w:szCs w:val="28"/>
+          <w:lang w:val="en-US"/>
+        </w:rPr>
+        <w:t>80</w:t>
+      </w:r>
+      <w:r>
+        <w:rPr>
+          <w:rFonts w:ascii="Tahoma" w:hAnsi="Tahoma"/>
+          <w:sz w:val="28"/>
+          <w:szCs w:val="28"/>
+          <w:lang w:val="en-US"/>
+        </w:rPr>
+        <w:t xml:space="preserve"> </w:t>
+      </w:r>
+      <w:r>
+        <w:rPr>
+          <w:rFonts w:ascii="Tahoma" w:hAnsi="Tahoma"/>
+          <w:sz w:val="28"/>
+          <w:szCs w:val="28"/>
+          <w:lang w:val="en-US"/>
+        </w:rPr>
+        <w:t>63 876 37 54</w:t>
+      </w:r>
+      <w:bookmarkStart w:id="0" w:name="_GoBack"/>
+      <w:bookmarkEnd w:id="0"/>
     </w:p>
     <w:p>
       <w:pPr>
@@ -23605,44 +23700,15 @@
                 <w:lang w:val="en-US"/>
               </w:rPr>
             </w:pPr>
-            <w:r>
-              <w:rPr>
-                <w:rFonts w:ascii="Tahoma" w:hAnsi="Tahoma" w:cs="Tahoma"/>
-              </w:rPr>
-              <w:fldChar w:fldCharType="begin"/>
-            </w:r>
-            <w:r>
-              <w:rPr>
-                <w:rFonts w:ascii="Tahoma" w:hAnsi="Tahoma" w:cs="Tahoma"/>
-              </w:rPr>
-              <w:instrText xml:space="preserve"> HYPERLINK "https://www.exadel.com/" </w:instrText>
-            </w:r>
-            <w:r>
-              <w:rPr>
-                <w:rFonts w:ascii="Tahoma" w:hAnsi="Tahoma" w:cs="Tahoma"/>
-              </w:rPr>
-            </w:r>
-            <w:r>
-              <w:rPr>
-                <w:rFonts w:ascii="Tahoma" w:hAnsi="Tahoma" w:cs="Tahoma"/>
-              </w:rPr>
-              <w:fldChar w:fldCharType="separate"/>
-            </w:r>
-            <w:r>
-              <w:rPr>
-                <w:rStyle w:val="a3"/>
-                <w:rFonts w:ascii="Tahoma" w:hAnsi="Tahoma" w:cs="Tahoma" w:hint="eastAsia"/>
-              </w:rPr>
-              <w:t>https://www.exadel.com/</w:t>
-            </w:r>
-            <w:r>
-              <w:rPr>
-                <w:rFonts w:ascii="Tahoma" w:hAnsi="Tahoma" w:cs="Tahoma"/>
-              </w:rPr>
-              <w:fldChar w:fldCharType="end"/>
-            </w:r>
-            <w:bookmarkStart w:id="0" w:name="_GoBack"/>
-            <w:bookmarkEnd w:id="0"/>
+            <w:hyperlink r:id="rId35" w:history="1">
+              <w:r>
+                <w:rPr>
+                  <w:rStyle w:val="a3"/>
+                  <w:rFonts w:ascii="Tahoma" w:hAnsi="Tahoma" w:cs="Tahoma" w:hint="eastAsia"/>
+                </w:rPr>
+                <w:t>https://www.exadel.com/</w:t>
+              </w:r>
+            </w:hyperlink>
           </w:p>
         </w:tc>
       </w:tr>
@@ -24044,7 +24110,7 @@
                 <w:lang w:val="en-US"/>
               </w:rPr>
             </w:pPr>
-            <w:hyperlink r:id="rId35" w:history="1">
+            <w:hyperlink r:id="rId36" w:history="1">
               <w:r>
                 <w:rPr>
                   <w:rStyle w:val="a3"/>
@@ -24436,7 +24502,7 @@
                 <w:lang w:val="en-US"/>
               </w:rPr>
             </w:pPr>
-            <w:hyperlink r:id="rId36" w:history="1">
+            <w:hyperlink r:id="rId37" w:history="1">
               <w:r>
                 <w:rPr>
                   <w:rStyle w:val="a3"/>
@@ -26941,7 +27007,7 @@
 </file>
 
 <file path=customXml/itemProps1.xml><?xml version="1.0" encoding="utf-8"?>
-<ds:datastoreItem xmlns:ds="http://schemas.openxmlformats.org/officeDocument/2006/customXml" ds:itemID="{534DE023-598A-4AA6-B63C-F5E6F8851FF1}">
+<ds:datastoreItem xmlns:ds="http://schemas.openxmlformats.org/officeDocument/2006/customXml" ds:itemID="{15AD498C-D73A-4641-9DB6-0CD0FA082661}">
   <ds:schemaRefs>
     <ds:schemaRef ds:uri="http://schemas.openxmlformats.org/officeDocument/2006/bibliography"/>
   </ds:schemaRefs>

</xml_diff>